<commit_message>
Actualizacion de tablas y scripts.
</commit_message>
<xml_diff>
--- a/Base de datos/Modelo_BD_Empleados.docx
+++ b/Base de datos/Modelo_BD_Empleados.docx
@@ -311,7 +311,13 @@
           </w:tcPr>
           <w:p>
             <w:r>
-              <w:t>APE_MAT_</w:t>
+              <w:t>APE_</w:t>
+            </w:r>
+            <w:r>
+              <w:t>P</w:t>
+            </w:r>
+            <w:r>
+              <w:t>AT_</w:t>
             </w:r>
           </w:p>
           <w:p>
@@ -326,7 +332,13 @@
           </w:tcPr>
           <w:p>
             <w:r>
-              <w:t>APE_PAT_</w:t>
+              <w:t>APE_</w:t>
+            </w:r>
+            <w:r>
+              <w:t>M</w:t>
+            </w:r>
+            <w:r>
+              <w:t>AT_</w:t>
             </w:r>
           </w:p>
           <w:p>
@@ -818,10 +830,7 @@
           </w:tcPr>
           <w:p>
             <w:r>
-              <w:t>IDE_</w:t>
-            </w:r>
-            <w:r>
-              <w:t>TIP</w:t>
+              <w:t>IDE_TIP</w:t>
             </w:r>
           </w:p>
         </w:tc>
@@ -831,10 +840,7 @@
           </w:tcPr>
           <w:p>
             <w:r>
-              <w:t>NOM_</w:t>
-            </w:r>
-            <w:r>
-              <w:t>TIP</w:t>
+              <w:t>NOM_TIP</w:t>
             </w:r>
           </w:p>
         </w:tc>
@@ -1013,10 +1019,7 @@
           </w:tcPr>
           <w:p>
             <w:r>
-              <w:t>NOM_</w:t>
-            </w:r>
-            <w:r>
-              <w:t>ACT</w:t>
+              <w:t>NOM_ACT</w:t>
             </w:r>
           </w:p>
         </w:tc>
@@ -1026,10 +1029,7 @@
           </w:tcPr>
           <w:p>
             <w:r>
-              <w:t>DES_</w:t>
-            </w:r>
-            <w:r>
-              <w:t>ACT</w:t>
+              <w:t>DES_ACT</w:t>
             </w:r>
           </w:p>
         </w:tc>
@@ -1039,16 +1039,7 @@
           </w:tcPr>
           <w:p>
             <w:r>
-              <w:t>TIP</w:t>
-            </w:r>
-            <w:r>
-              <w:t>_</w:t>
-            </w:r>
-            <w:r>
-              <w:t>ACT</w:t>
-            </w:r>
-            <w:r>
-              <w:t>_PER</w:t>
+              <w:t>TIP_ACT_PER</w:t>
             </w:r>
           </w:p>
         </w:tc>
@@ -1112,7 +1103,197 @@
         <mc:AlternateContent>
           <mc:Choice Requires="wps">
             <w:drawing>
-              <wp:anchor distT="0" distB="0" distL="114300" distR="114300" simplePos="0" relativeHeight="251668480" behindDoc="0" locked="0" layoutInCell="1" allowOverlap="1" wp14:anchorId="529EE1BB" wp14:editId="0B037FA3">
+              <wp:anchor distT="0" distB="0" distL="114300" distR="114300" simplePos="0" relativeHeight="251670528" behindDoc="0" locked="0" layoutInCell="1" allowOverlap="1" wp14:anchorId="365D3E06" wp14:editId="54B55365">
+                <wp:simplePos x="0" y="0"/>
+                <wp:positionH relativeFrom="column">
+                  <wp:posOffset>1379814</wp:posOffset>
+                </wp:positionH>
+                <wp:positionV relativeFrom="paragraph">
+                  <wp:posOffset>-284224</wp:posOffset>
+                </wp:positionV>
+                <wp:extent cx="1389413" cy="273133"/>
+                <wp:effectExtent l="0" t="0" r="20320" b="12700"/>
+                <wp:wrapNone/>
+                <wp:docPr id="10" name="Cuadro de texto 10"/>
+                <wp:cNvGraphicFramePr/>
+                <a:graphic xmlns:a="http://schemas.openxmlformats.org/drawingml/2006/main">
+                  <a:graphicData uri="http://schemas.microsoft.com/office/word/2010/wordprocessingShape">
+                    <wps:wsp>
+                      <wps:cNvSpPr txBox="1"/>
+                      <wps:spPr>
+                        <a:xfrm>
+                          <a:off x="0" y="0"/>
+                          <a:ext cx="1389413" cy="273133"/>
+                        </a:xfrm>
+                        <a:prstGeom prst="rect">
+                          <a:avLst/>
+                        </a:prstGeom>
+                        <a:ln/>
+                      </wps:spPr>
+                      <wps:style>
+                        <a:lnRef idx="2">
+                          <a:schemeClr val="accent2"/>
+                        </a:lnRef>
+                        <a:fillRef idx="1">
+                          <a:schemeClr val="lt1"/>
+                        </a:fillRef>
+                        <a:effectRef idx="0">
+                          <a:schemeClr val="accent2"/>
+                        </a:effectRef>
+                        <a:fontRef idx="minor">
+                          <a:schemeClr val="dk1"/>
+                        </a:fontRef>
+                      </wps:style>
+                      <wps:txbx>
+                        <w:txbxContent>
+                          <w:p>
+                            <w:pPr>
+                              <w:rPr>
+                                <w:lang w:val="en-US"/>
+                              </w:rPr>
+                            </w:pPr>
+                            <w:r>
+                              <w:rPr>
+                                <w:lang w:val="en-US"/>
+                              </w:rPr>
+                              <w:t>ACTIVIDAD(IDE_ACT)</w:t>
+                            </w:r>
+                          </w:p>
+                        </w:txbxContent>
+                      </wps:txbx>
+                      <wps:bodyPr rot="0" spcFirstLastPara="0" vertOverflow="overflow" horzOverflow="overflow" vert="horz" wrap="square" lIns="91440" tIns="45720" rIns="91440" bIns="45720" numCol="1" spcCol="0" rtlCol="0" fromWordArt="0" anchor="t" anchorCtr="0" forceAA="0" compatLnSpc="1">
+                        <a:prstTxWarp prst="textNoShape">
+                          <a:avLst/>
+                        </a:prstTxWarp>
+                        <a:noAutofit/>
+                      </wps:bodyPr>
+                    </wps:wsp>
+                  </a:graphicData>
+                </a:graphic>
+                <wp14:sizeRelH relativeFrom="margin">
+                  <wp14:pctWidth>0</wp14:pctWidth>
+                </wp14:sizeRelH>
+                <wp14:sizeRelV relativeFrom="margin">
+                  <wp14:pctHeight>0</wp14:pctHeight>
+                </wp14:sizeRelV>
+              </wp:anchor>
+            </w:drawing>
+          </mc:Choice>
+          <mc:Fallback>
+            <w:pict>
+              <v:shapetype w14:anchorId="365D3E06" id="_x0000_t202" coordsize="21600,21600" o:spt="202" path="m,l,21600r21600,l21600,xe">
+                <v:stroke joinstyle="miter"/>
+                <v:path gradientshapeok="t" o:connecttype="rect"/>
+              </v:shapetype>
+              <v:shape id="Cuadro de texto 10" o:spid="_x0000_s1026" type="#_x0000_t202" style="position:absolute;margin-left:108.65pt;margin-top:-22.4pt;width:109.4pt;height:21.5pt;z-index:251670528;visibility:visible;mso-wrap-style:square;mso-width-percent:0;mso-height-percent:0;mso-wrap-distance-left:9pt;mso-wrap-distance-top:0;mso-wrap-distance-right:9pt;mso-wrap-distance-bottom:0;mso-position-horizontal:absolute;mso-position-horizontal-relative:text;mso-position-vertical:absolute;mso-position-vertical-relative:text;mso-width-percent:0;mso-height-percent:0;mso-width-relative:margin;mso-height-relative:margin;v-text-anchor:top" o:gfxdata="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" fillcolor="white [3201]" strokecolor="#ed7d31 [3205]" strokeweight="1pt">
+                <v:textbox>
+                  <w:txbxContent>
+                    <w:p>
+                      <w:pPr>
+                        <w:rPr>
+                          <w:lang w:val="en-US"/>
+                        </w:rPr>
+                      </w:pPr>
+                      <w:r>
+                        <w:rPr>
+                          <w:lang w:val="en-US"/>
+                        </w:rPr>
+                        <w:t>ACTIVIDAD(IDE_ACT)</w:t>
+                      </w:r>
+                    </w:p>
+                  </w:txbxContent>
+                </v:textbox>
+              </v:shape>
+            </w:pict>
+          </mc:Fallback>
+        </mc:AlternateContent>
+      </w:r>
+      <w:r>
+        <w:rPr>
+          <w:noProof/>
+          <w:color w:val="FF0000"/>
+        </w:rPr>
+        <mc:AlternateContent>
+          <mc:Choice Requires="wps">
+            <w:drawing>
+              <wp:anchor distT="0" distB="0" distL="114300" distR="114300" simplePos="0" relativeHeight="251669504" behindDoc="0" locked="0" layoutInCell="1" allowOverlap="1" wp14:anchorId="4F6CB434" wp14:editId="0E4F6BEC">
+                <wp:simplePos x="0" y="0"/>
+                <wp:positionH relativeFrom="column">
+                  <wp:posOffset>1415893</wp:posOffset>
+                </wp:positionH>
+                <wp:positionV relativeFrom="paragraph">
+                  <wp:posOffset>-58857</wp:posOffset>
+                </wp:positionV>
+                <wp:extent cx="11876" cy="336682"/>
+                <wp:effectExtent l="57150" t="0" r="64770" b="63500"/>
+                <wp:wrapNone/>
+                <wp:docPr id="9" name="Conector recto de flecha 9"/>
+                <wp:cNvGraphicFramePr/>
+                <a:graphic xmlns:a="http://schemas.openxmlformats.org/drawingml/2006/main">
+                  <a:graphicData uri="http://schemas.microsoft.com/office/word/2010/wordprocessingShape">
+                    <wps:wsp>
+                      <wps:cNvCnPr/>
+                      <wps:spPr>
+                        <a:xfrm>
+                          <a:off x="0" y="0"/>
+                          <a:ext cx="11876" cy="336682"/>
+                        </a:xfrm>
+                        <a:prstGeom prst="straightConnector1">
+                          <a:avLst/>
+                        </a:prstGeom>
+                        <a:ln>
+                          <a:tailEnd type="triangle"/>
+                        </a:ln>
+                      </wps:spPr>
+                      <wps:style>
+                        <a:lnRef idx="3">
+                          <a:schemeClr val="accent2"/>
+                        </a:lnRef>
+                        <a:fillRef idx="0">
+                          <a:schemeClr val="accent2"/>
+                        </a:fillRef>
+                        <a:effectRef idx="2">
+                          <a:schemeClr val="accent2"/>
+                        </a:effectRef>
+                        <a:fontRef idx="minor">
+                          <a:schemeClr val="tx1"/>
+                        </a:fontRef>
+                      </wps:style>
+                      <wps:bodyPr/>
+                    </wps:wsp>
+                  </a:graphicData>
+                </a:graphic>
+                <wp14:sizeRelH relativeFrom="margin">
+                  <wp14:pctWidth>0</wp14:pctWidth>
+                </wp14:sizeRelH>
+                <wp14:sizeRelV relativeFrom="margin">
+                  <wp14:pctHeight>0</wp14:pctHeight>
+                </wp14:sizeRelV>
+              </wp:anchor>
+            </w:drawing>
+          </mc:Choice>
+          <mc:Fallback>
+            <w:pict>
+              <v:shapetype w14:anchorId="107665E7" id="_x0000_t32" coordsize="21600,21600" o:spt="32" o:oned="t" path="m,l21600,21600e" filled="f">
+                <v:path arrowok="t" fillok="f" o:connecttype="none"/>
+                <o:lock v:ext="edit" shapetype="t"/>
+              </v:shapetype>
+              <v:shape id="Conector recto de flecha 9" o:spid="_x0000_s1026" type="#_x0000_t32" style="position:absolute;margin-left:111.5pt;margin-top:-4.65pt;width:.95pt;height:26.5pt;z-index:251669504;visibility:visible;mso-wrap-style:square;mso-width-percent:0;mso-height-percent:0;mso-wrap-distance-left:9pt;mso-wrap-distance-top:0;mso-wrap-distance-right:9pt;mso-wrap-distance-bottom:0;mso-position-horizontal:absolute;mso-position-horizontal-relative:text;mso-position-vertical:absolute;mso-position-vertical-relative:text;mso-width-percent:0;mso-height-percent:0;mso-width-relative:margin;mso-height-relative:margin" o:gfxdata="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" strokecolor="#ed7d31 [3205]" strokeweight="1.5pt">
+                <v:stroke endarrow="block" joinstyle="miter"/>
+              </v:shape>
+            </w:pict>
+          </mc:Fallback>
+        </mc:AlternateContent>
+      </w:r>
+      <w:r>
+        <w:rPr>
+          <w:noProof/>
+          <w:color w:val="FF0000"/>
+        </w:rPr>
+        <mc:AlternateContent>
+          <mc:Choice Requires="wps">
+            <w:drawing>
+              <wp:anchor distT="0" distB="0" distL="114300" distR="114300" simplePos="0" relativeHeight="251668480" behindDoc="0" locked="0" layoutInCell="1" allowOverlap="1" wp14:anchorId="529EE1BB" wp14:editId="75B618AD">
                 <wp:simplePos x="0" y="0"/>
                 <wp:positionH relativeFrom="column">
                   <wp:posOffset>6542405</wp:posOffset>
@@ -1187,11 +1368,7 @@
           </mc:Choice>
           <mc:Fallback>
             <w:pict>
-              <v:shapetype w14:anchorId="529EE1BB" id="_x0000_t202" coordsize="21600,21600" o:spt="202" path="m,l,21600r21600,l21600,xe">
-                <v:stroke joinstyle="miter"/>
-                <v:path gradientshapeok="t" o:connecttype="rect"/>
-              </v:shapetype>
-              <v:shape id="Cuadro de texto 13" o:spid="_x0000_s1026" type="#_x0000_t202" style="position:absolute;margin-left:515.15pt;margin-top:27.95pt;width:117.2pt;height:21.75pt;z-index:251668480;visibility:visible;mso-wrap-style:square;mso-width-percent:0;mso-wrap-distance-left:9pt;mso-wrap-distance-top:0;mso-wrap-distance-right:9pt;mso-wrap-distance-bottom:0;mso-position-horizontal:absolute;mso-position-horizontal-relative:text;mso-position-vertical:absolute;mso-position-vertical-relative:text;mso-width-percent:0;mso-width-relative:margin;v-text-anchor:top" o:gfxdata="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" fillcolor="white [3201]" strokecolor="#ed7d31 [3205]" strokeweight="1pt">
+              <v:shape w14:anchorId="529EE1BB" id="Cuadro de texto 13" o:spid="_x0000_s1027" type="#_x0000_t202" style="position:absolute;margin-left:515.15pt;margin-top:27.95pt;width:117.2pt;height:21.75pt;z-index:251668480;visibility:visible;mso-wrap-style:square;mso-width-percent:0;mso-wrap-distance-left:9pt;mso-wrap-distance-top:0;mso-wrap-distance-right:9pt;mso-wrap-distance-bottom:0;mso-position-horizontal:absolute;mso-position-horizontal-relative:text;mso-position-vertical:absolute;mso-position-vertical-relative:text;mso-width-percent:0;mso-width-relative:margin;v-text-anchor:top" o:gfxdata="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" fillcolor="white [3201]" strokecolor="#ed7d31 [3205]" strokeweight="1pt">
                 <v:textbox>
                   <w:txbxContent>
                     <w:p>
@@ -1300,7 +1477,7 @@
           </mc:Choice>
           <mc:Fallback>
             <w:pict>
-              <v:shape w14:anchorId="7E5FB837" id="Cuadro de texto 7" o:spid="_x0000_s1027" type="#_x0000_t202" style="position:absolute;margin-left:325.95pt;margin-top:-18.05pt;width:117.2pt;height:20.9pt;z-index:251666432;visibility:visible;mso-wrap-style:square;mso-width-percent:0;mso-height-percent:0;mso-wrap-distance-left:9pt;mso-wrap-distance-top:0;mso-wrap-distance-right:9pt;mso-wrap-distance-bottom:0;mso-position-horizontal:absolute;mso-position-horizontal-relative:text;mso-position-vertical:absolute;mso-position-vertical-relative:text;mso-width-percent:0;mso-height-percent:0;mso-width-relative:margin;mso-height-relative:margin;v-text-anchor:top" o:gfxdata="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" fillcolor="white [3201]" strokecolor="#ed7d31 [3205]" strokeweight="1pt">
+              <v:shape w14:anchorId="7E5FB837" id="Cuadro de texto 7" o:spid="_x0000_s1028" type="#_x0000_t202" style="position:absolute;margin-left:325.95pt;margin-top:-18.05pt;width:117.2pt;height:20.9pt;z-index:251666432;visibility:visible;mso-wrap-style:square;mso-width-percent:0;mso-height-percent:0;mso-wrap-distance-left:9pt;mso-wrap-distance-top:0;mso-wrap-distance-right:9pt;mso-wrap-distance-bottom:0;mso-position-horizontal:absolute;mso-position-horizontal-relative:text;mso-position-vertical:absolute;mso-position-vertical-relative:text;mso-width-percent:0;mso-height-percent:0;mso-width-relative:margin;mso-height-relative:margin;v-text-anchor:top" o:gfxdata="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" fillcolor="white [3201]" strokecolor="#ed7d31 [3205]" strokeweight="1pt">
                 <v:textbox>
                   <w:txbxContent>
                     <w:p>
@@ -1413,8 +1590,8 @@
       </w:tblPr>
       <w:tblGrid>
         <w:gridCol w:w="993"/>
+        <w:gridCol w:w="1417"/>
         <w:gridCol w:w="1560"/>
-        <w:gridCol w:w="1417"/>
         <w:gridCol w:w="1559"/>
         <w:gridCol w:w="1418"/>
         <w:gridCol w:w="1418"/>
@@ -1433,20 +1610,20 @@
         </w:tc>
         <w:tc>
           <w:tcPr>
+            <w:tcW w:w="1417" w:type="dxa"/>
+          </w:tcPr>
+          <w:p>
+            <w:r>
+              <w:t>ACT_REG</w:t>
+            </w:r>
+          </w:p>
+        </w:tc>
+        <w:tc>
+          <w:tcPr>
             <w:tcW w:w="1560" w:type="dxa"/>
           </w:tcPr>
           <w:p>
             <w:r>
-              <w:t>ACT_REG</w:t>
-            </w:r>
-          </w:p>
-        </w:tc>
-        <w:tc>
-          <w:tcPr>
-            <w:tcW w:w="1417" w:type="dxa"/>
-          </w:tcPr>
-          <w:p>
-            <w:r>
               <w:t>FEC_INI_REG</w:t>
             </w:r>
           </w:p>
@@ -1457,10 +1634,7 @@
           </w:tcPr>
           <w:p>
             <w:r>
-              <w:t>FEC_</w:t>
-            </w:r>
-            <w:r>
-              <w:t>FIN_REG</w:t>
+              <w:t>FEC_FIN_REG</w:t>
             </w:r>
           </w:p>
         </w:tc>
@@ -1574,24 +1748,21 @@
         </w:tc>
         <w:tc>
           <w:tcPr>
+            <w:tcW w:w="1417" w:type="dxa"/>
+          </w:tcPr>
+          <w:p>
+            <w:r>
+              <w:t>A01</w:t>
+            </w:r>
+          </w:p>
+        </w:tc>
+        <w:tc>
+          <w:tcPr>
             <w:tcW w:w="1560" w:type="dxa"/>
           </w:tcPr>
           <w:p>
             <w:r>
-              <w:t>SERVIDOR BD</w:t>
-            </w:r>
-          </w:p>
-        </w:tc>
-        <w:tc>
-          <w:tcPr>
-            <w:tcW w:w="1417" w:type="dxa"/>
-          </w:tcPr>
-          <w:p>
-            <w:r>
-              <w:t>09/05/</w:t>
-            </w:r>
-            <w:r>
-              <w:t>2021</w:t>
+              <w:t>09/05/2021</w:t>
             </w:r>
           </w:p>
         </w:tc>
@@ -1645,13 +1816,13 @@
         </w:tc>
         <w:tc>
           <w:tcPr>
+            <w:tcW w:w="1417" w:type="dxa"/>
+          </w:tcPr>
+          <w:p/>
+        </w:tc>
+        <w:tc>
+          <w:tcPr>
             <w:tcW w:w="1560" w:type="dxa"/>
-          </w:tcPr>
-          <w:p/>
-        </w:tc>
-        <w:tc>
-          <w:tcPr>
-            <w:tcW w:w="1417" w:type="dxa"/>
           </w:tcPr>
           <w:p/>
         </w:tc>
@@ -1819,7 +1990,10 @@
           </w:tcPr>
           <w:p>
             <w:r>
-              <w:t>T01</w:t>
+              <w:t>B</w:t>
+            </w:r>
+            <w:r>
+              <w:t>01</w:t>
             </w:r>
           </w:p>
         </w:tc>

</xml_diff>